<commit_message>
guide: adding bot stuff
</commit_message>
<xml_diff>
--- a/Discord Set Up Guide.docx
+++ b/Discord Set Up Guide.docx
@@ -781,8 +781,13 @@
           <w:numId w:val="1"/>
         </w:numPr>
       </w:pPr>
-      <w:r>
-        <w:t>Introductions channel</w:t>
+      <w:proofErr w:type="gramStart"/>
+      <w:r>
+        <w:t>Introductions</w:t>
+      </w:r>
+      <w:proofErr w:type="gramEnd"/>
+      <w:r>
+        <w:t xml:space="preserve"> channel</w:t>
       </w:r>
     </w:p>
     <w:p>
@@ -1053,8 +1058,13 @@
         </w:numPr>
       </w:pPr>
       <w:r>
-        <w:t>Consider posting this handy guide on MyLO</w:t>
-      </w:r>
+        <w:t xml:space="preserve">Consider posting this handy guide on </w:t>
+      </w:r>
+      <w:proofErr w:type="spellStart"/>
+      <w:r>
+        <w:t>MyLO</w:t>
+      </w:r>
+      <w:proofErr w:type="spellEnd"/>
     </w:p>
     <w:p>
       <w:pPr>
@@ -1126,7 +1136,7 @@
           <wp:inline distT="0" distB="0" distL="0" distR="0" wp14:anchorId="44803466" wp14:editId="0566F6A3">
             <wp:extent cx="4239217" cy="7783011"/>
             <wp:effectExtent l="0" t="0" r="9525" b="0"/>
-            <wp:docPr id="13" name="Picture 13"/>
+            <wp:docPr id="13" name="Picture 13" descr="Graphical user interface, application, Teams&#10;&#10;Description automatically generated"/>
             <wp:cNvGraphicFramePr>
               <a:graphicFrameLocks xmlns:a="http://schemas.openxmlformats.org/drawingml/2006/main" noChangeAspect="1"/>
             </wp:cNvGraphicFramePr>
@@ -1134,7 +1144,7 @@
               <a:graphicData uri="http://schemas.openxmlformats.org/drawingml/2006/picture">
                 <pic:pic xmlns:pic="http://schemas.openxmlformats.org/drawingml/2006/picture">
                   <pic:nvPicPr>
-                    <pic:cNvPr id="1" name=""/>
+                    <pic:cNvPr id="13" name="Picture 13" descr="Graphical user interface, application, Teams&#10;&#10;Description automatically generated"/>
                     <pic:cNvPicPr/>
                   </pic:nvPicPr>
                   <pic:blipFill>

</xml_diff>

<commit_message>
table of contents and other tweaks to guide
</commit_message>
<xml_diff>
--- a/Discord Set Up Guide.docx
+++ b/Discord Set Up Guide.docx
@@ -51,6 +51,9 @@
         </w:numPr>
       </w:pPr>
       <w:r>
+        <w:rPr>
+          <w:noProof/>
+        </w:rPr>
         <w:drawing>
           <wp:inline distT="0" distB="0" distL="0" distR="0" wp14:anchorId="2DD61063" wp14:editId="03EE2272">
             <wp:extent cx="5731510" cy="3421380"/>
@@ -130,6 +133,9 @@
         </w:numPr>
       </w:pPr>
       <w:r>
+        <w:rPr>
+          <w:noProof/>
+        </w:rPr>
         <w:lastRenderedPageBreak/>
         <w:drawing>
           <wp:inline distT="0" distB="0" distL="0" distR="0" wp14:anchorId="44BCDD36" wp14:editId="1C7F41CD">
@@ -286,6 +292,9 @@
         </w:numPr>
       </w:pPr>
       <w:r>
+        <w:rPr>
+          <w:noProof/>
+        </w:rPr>
         <w:drawing>
           <wp:inline distT="0" distB="0" distL="0" distR="0" wp14:anchorId="5C9B55C4" wp14:editId="4E3638E9">
             <wp:extent cx="2400635" cy="3029373"/>
@@ -344,6 +353,9 @@
         </w:numPr>
       </w:pPr>
       <w:r>
+        <w:rPr>
+          <w:noProof/>
+        </w:rPr>
         <w:lastRenderedPageBreak/>
         <w:drawing>
           <wp:inline distT="0" distB="0" distL="0" distR="0" wp14:anchorId="11D26588" wp14:editId="189A5C9A">
@@ -391,6 +403,9 @@
         </w:numPr>
       </w:pPr>
       <w:r>
+        <w:rPr>
+          <w:noProof/>
+        </w:rPr>
         <w:lastRenderedPageBreak/>
         <w:drawing>
           <wp:inline distT="0" distB="0" distL="0" distR="0" wp14:anchorId="09436AA1" wp14:editId="395C16EB">
@@ -462,6 +477,9 @@
         </w:numPr>
       </w:pPr>
       <w:r>
+        <w:rPr>
+          <w:noProof/>
+        </w:rPr>
         <w:lastRenderedPageBreak/>
         <w:drawing>
           <wp:inline distT="0" distB="0" distL="0" distR="0" wp14:anchorId="7387F8DC" wp14:editId="6086BBAD">
@@ -533,6 +551,9 @@
         </w:numPr>
       </w:pPr>
       <w:r>
+        <w:rPr>
+          <w:noProof/>
+        </w:rPr>
         <w:lastRenderedPageBreak/>
         <w:drawing>
           <wp:inline distT="0" distB="0" distL="0" distR="0" wp14:anchorId="5B219FA4" wp14:editId="2685EE35">
@@ -628,6 +649,9 @@
         </w:numPr>
       </w:pPr>
       <w:r>
+        <w:rPr>
+          <w:noProof/>
+        </w:rPr>
         <w:lastRenderedPageBreak/>
         <w:drawing>
           <wp:inline distT="0" distB="0" distL="0" distR="0" wp14:anchorId="2EBF3850" wp14:editId="78E02934">
@@ -711,6 +735,9 @@
         </w:numPr>
       </w:pPr>
       <w:r>
+        <w:rPr>
+          <w:noProof/>
+        </w:rPr>
         <w:lastRenderedPageBreak/>
         <w:drawing>
           <wp:inline distT="0" distB="0" distL="0" distR="0" wp14:anchorId="480B7BEA" wp14:editId="7B9D9BF1">
@@ -896,6 +923,9 @@
         </w:numPr>
       </w:pPr>
       <w:r>
+        <w:rPr>
+          <w:noProof/>
+        </w:rPr>
         <w:drawing>
           <wp:inline distT="0" distB="0" distL="0" distR="0" wp14:anchorId="102F06AA" wp14:editId="771F6160">
             <wp:extent cx="2543530" cy="2124371"/>
@@ -942,6 +972,9 @@
         </w:numPr>
       </w:pPr>
       <w:r>
+        <w:rPr>
+          <w:noProof/>
+        </w:rPr>
         <w:drawing>
           <wp:inline distT="0" distB="0" distL="0" distR="0" wp14:anchorId="174FBF67" wp14:editId="696E7DB9">
             <wp:extent cx="4134427" cy="1019317"/>
@@ -1000,6 +1033,9 @@
         </w:numPr>
       </w:pPr>
       <w:r>
+        <w:rPr>
+          <w:noProof/>
+        </w:rPr>
         <w:drawing>
           <wp:inline distT="0" distB="0" distL="0" distR="0" wp14:anchorId="7C0D6181" wp14:editId="28629D15">
             <wp:extent cx="4382112" cy="4058216"/>
@@ -1057,7 +1093,17 @@
           <w:numId w:val="1"/>
         </w:numPr>
       </w:pPr>
-      <w:r>
+    </w:p>
+    <w:p>
+      <w:pPr>
+        <w:pStyle w:val="ListParagraph"/>
+        <w:numPr>
+          <w:ilvl w:val="0"/>
+          <w:numId w:val="1"/>
+        </w:numPr>
+      </w:pPr>
+      <w:r>
+        <w:lastRenderedPageBreak/>
         <w:t xml:space="preserve">Consider posting this handy guide on </w:t>
       </w:r>
       <w:proofErr w:type="spellStart"/>
@@ -1075,7 +1121,6 @@
         </w:numPr>
       </w:pPr>
       <w:r>
-        <w:lastRenderedPageBreak/>
         <w:t>TODO</w:t>
       </w:r>
     </w:p>
@@ -1132,6 +1177,9 @@
     </w:p>
     <w:p>
       <w:r>
+        <w:rPr>
+          <w:noProof/>
+        </w:rPr>
         <w:drawing>
           <wp:inline distT="0" distB="0" distL="0" distR="0" wp14:anchorId="44803466" wp14:editId="0566F6A3">
             <wp:extent cx="4239217" cy="7783011"/>

</xml_diff>